<commit_message>
upload latest version of all files.
</commit_message>
<xml_diff>
--- a/Guides/App Installation Guide.docx
+++ b/Guides/App Installation Guide.docx
@@ -84,8 +84,6 @@
       <w:r>
         <w:t>Stephen Blystone</w:t>
       </w:r>
-      <w:bookmarkStart w:id="0" w:name="_GoBack"/>
-      <w:bookmarkEnd w:id="0"/>
     </w:p>
     <w:p>
       <w:pPr>
@@ -1090,7 +1088,7 @@
           <w:u w:val="single"/>
         </w:rPr>
       </w:pPr>
-      <w:bookmarkStart w:id="1" w:name="_Toc510952735"/>
+      <w:bookmarkStart w:id="0" w:name="_Toc510952735"/>
       <w:r>
         <w:rPr>
           <w:b/>
@@ -1099,7 +1097,7 @@
         <w:lastRenderedPageBreak/>
         <w:t>Revision History</w:t>
       </w:r>
-      <w:bookmarkEnd w:id="1"/>
+      <w:bookmarkEnd w:id="0"/>
     </w:p>
     <w:tbl>
       <w:tblPr>
@@ -1226,7 +1224,7 @@
           <w:u w:val="single"/>
         </w:rPr>
       </w:pPr>
-      <w:bookmarkStart w:id="2" w:name="_Toc510952736"/>
+      <w:bookmarkStart w:id="1" w:name="_Toc510952736"/>
       <w:r>
         <w:rPr>
           <w:b/>
@@ -1234,7 +1232,7 @@
         </w:rPr>
         <w:t>Big Data Pipeline Architecture</w:t>
       </w:r>
-      <w:bookmarkEnd w:id="2"/>
+      <w:bookmarkEnd w:id="1"/>
     </w:p>
     <w:p>
       <w:pPr>
@@ -1319,27 +1317,14 @@
       <w:r>
         <w:t xml:space="preserve">Figure </w:t>
       </w:r>
-      <w:r>
-        <w:fldChar w:fldCharType="begin"/>
-      </w:r>
-      <w:r>
-        <w:instrText xml:space="preserve"> SEQ Figure \* ARABIC </w:instrText>
-      </w:r>
-      <w:r>
-        <w:fldChar w:fldCharType="separate"/>
-      </w:r>
-      <w:r>
-        <w:rPr>
-          <w:noProof/>
-        </w:rPr>
-        <w:t>1</w:t>
-      </w:r>
-      <w:r>
-        <w:rPr>
-          <w:noProof/>
-        </w:rPr>
-        <w:fldChar w:fldCharType="end"/>
-      </w:r>
+      <w:fldSimple w:instr=" SEQ Figure \* ARABIC ">
+        <w:r>
+          <w:rPr>
+            <w:noProof/>
+          </w:rPr>
+          <w:t>1</w:t>
+        </w:r>
+      </w:fldSimple>
       <w:r>
         <w:t xml:space="preserve"> - </w:t>
       </w:r>
@@ -1618,7 +1603,7 @@
           <w:u w:val="single"/>
         </w:rPr>
       </w:pPr>
-      <w:bookmarkStart w:id="3" w:name="_Toc510952737"/>
+      <w:bookmarkStart w:id="2" w:name="_Toc510952737"/>
       <w:r>
         <w:rPr>
           <w:b/>
@@ -1633,7 +1618,7 @@
         </w:rPr>
         <w:t xml:space="preserve"> Parameters Used</w:t>
       </w:r>
-      <w:bookmarkEnd w:id="3"/>
+      <w:bookmarkEnd w:id="2"/>
     </w:p>
     <w:p>
       <w:pPr>
@@ -1684,7 +1669,7 @@
           <w:u w:val="single"/>
         </w:rPr>
       </w:pPr>
-      <w:bookmarkStart w:id="4" w:name="_Toc510952738"/>
+      <w:bookmarkStart w:id="3" w:name="_Toc510952738"/>
       <w:r>
         <w:rPr>
           <w:b/>
@@ -1706,7 +1691,7 @@
         </w:rPr>
         <w:t>Requisites</w:t>
       </w:r>
-      <w:bookmarkEnd w:id="4"/>
+      <w:bookmarkEnd w:id="3"/>
     </w:p>
     <w:p>
       <w:pPr>
@@ -2363,7 +2348,7 @@
           <w:u w:val="single"/>
         </w:rPr>
       </w:pPr>
-      <w:bookmarkStart w:id="5" w:name="_Toc510952739"/>
+      <w:bookmarkStart w:id="4" w:name="_Toc510952739"/>
       <w:r>
         <w:rPr>
           <w:b/>
@@ -2385,7 +2370,7 @@
         </w:rPr>
         <w:t>Apache Kafka</w:t>
       </w:r>
-      <w:bookmarkEnd w:id="5"/>
+      <w:bookmarkEnd w:id="4"/>
     </w:p>
     <w:p>
       <w:pPr>
@@ -2726,8 +2711,8 @@
           <w:u w:val="single"/>
         </w:rPr>
       </w:pPr>
-      <w:bookmarkStart w:id="6" w:name="_Toc510306846"/>
-      <w:bookmarkStart w:id="7" w:name="_Toc510952740"/>
+      <w:bookmarkStart w:id="5" w:name="_Toc510306846"/>
+      <w:bookmarkStart w:id="6" w:name="_Toc510952740"/>
       <w:r>
         <w:rPr>
           <w:b/>
@@ -2742,8 +2727,8 @@
         </w:rPr>
         <w:t>and Configuring Apache Spark</w:t>
       </w:r>
+      <w:bookmarkEnd w:id="5"/>
       <w:bookmarkEnd w:id="6"/>
-      <w:bookmarkEnd w:id="7"/>
     </w:p>
     <w:p>
       <w:pPr>
@@ -3257,7 +3242,7 @@
           <w:u w:val="single"/>
         </w:rPr>
       </w:pPr>
-      <w:bookmarkStart w:id="8" w:name="_Toc510952741"/>
+      <w:bookmarkStart w:id="7" w:name="_Toc510952741"/>
       <w:r>
         <w:rPr>
           <w:b/>
@@ -3265,7 +3250,7 @@
         </w:rPr>
         <w:t>Installing and Configuring Elasticsearch</w:t>
       </w:r>
-      <w:bookmarkEnd w:id="8"/>
+      <w:bookmarkEnd w:id="7"/>
     </w:p>
     <w:p>
       <w:pPr>
@@ -4560,15 +4545,8 @@
           <w:numId w:val="30"/>
         </w:numPr>
       </w:pPr>
-    </w:p>
-    <w:p>
-      <w:pPr>
-        <w:pStyle w:val="ListParagraph"/>
-        <w:numPr>
-          <w:ilvl w:val="0"/>
-          <w:numId w:val="30"/>
-        </w:numPr>
-      </w:pPr>
+      <w:bookmarkStart w:id="8" w:name="_GoBack"/>
+      <w:bookmarkEnd w:id="8"/>
     </w:p>
     <w:p/>
     <w:p>
@@ -4637,7 +4615,6 @@
         </w:rPr>
       </w:pPr>
       <w:r>
-        <w:lastRenderedPageBreak/>
         <w:t xml:space="preserve">To simplify the flow between the different products, we can use </w:t>
       </w:r>
       <w:proofErr w:type="spellStart"/>
@@ -4666,6 +4643,7 @@
         </w:numPr>
       </w:pPr>
       <w:r>
+        <w:lastRenderedPageBreak/>
         <w:t>Download the file:</w:t>
       </w:r>
     </w:p>
@@ -5481,7 +5459,6 @@
           <w:b/>
           <w:u w:val="single"/>
         </w:rPr>
-        <w:lastRenderedPageBreak/>
         <w:t>Testing Current Pipeline</w:t>
       </w:r>
       <w:bookmarkEnd w:id="11"/>
@@ -5525,6 +5502,7 @@
           <w:sz w:val="16"/>
           <w:szCs w:val="16"/>
         </w:rPr>
+        <w:lastRenderedPageBreak/>
         <w:t>onos</w:t>
       </w:r>
       <w:proofErr w:type="spellEnd"/>
@@ -6622,7 +6600,6 @@
           <w:sz w:val="16"/>
           <w:szCs w:val="16"/>
         </w:rPr>
-        <w:lastRenderedPageBreak/>
         <w:t>bin/kafka-console-consumer</w:t>
       </w:r>
       <w:r>
@@ -6703,6 +6680,7 @@
           <w:sz w:val="16"/>
           <w:szCs w:val="16"/>
         </w:rPr>
+        <w:lastRenderedPageBreak/>
         <w:t xml:space="preserve">cd </w:t>
       </w:r>
       <w:r>
@@ -7995,13 +7973,7 @@
       </w:r>
       <w:proofErr w:type="spellEnd"/>
       <w:r>
-        <w:t xml:space="preserve"> h</w:t>
-      </w:r>
-      <w:r>
-        <w:t>2</w:t>
-      </w:r>
-      <w:r>
-        <w:t>1” at the Mininet prompt.</w:t>
+        <w:t xml:space="preserve"> h21” at the Mininet prompt.</w:t>
       </w:r>
     </w:p>
     <w:p>
@@ -8013,19 +7985,7 @@
         </w:numPr>
       </w:pPr>
       <w:r>
-        <w:t>Type “h</w:t>
-      </w:r>
-      <w:r>
-        <w:t>2</w:t>
-      </w:r>
-      <w:r>
-        <w:t>1 ping h</w:t>
-      </w:r>
-      <w:r>
-        <w:t>2</w:t>
-      </w:r>
-      <w:r>
-        <w:t>2” to begin a continuous ping.</w:t>
+        <w:t>Type “h21 ping h22” to begin a continuous ping.</w:t>
       </w:r>
     </w:p>
     <w:p>

</xml_diff>